<commit_message>
polishing close to final work
</commit_message>
<xml_diff>
--- a/W2_Plateforme.docx
+++ b/W2_Plateforme.docx
@@ -5,18 +5,37 @@
     <w:p>
       <w:pPr>
         <w:rPr>
-          <w:b/>
-          <w:bCs/>
-          <w:lang w:val="fr-FR"/>
-        </w:rPr>
-      </w:pPr>
-      <w:r>
-        <w:rPr>
           <w:rFonts w:ascii="Segoe UI Symbol" w:hAnsi="Segoe UI Symbol" w:cs="Segoe UI Symbol"/>
           <w:b/>
           <w:bCs/>
           <w:lang w:val="fr-FR"/>
         </w:rPr>
+      </w:pPr>
+      <w:r>
+        <w:rPr>
+          <w:rFonts w:ascii="Segoe UI Symbol" w:hAnsi="Segoe UI Symbol" w:cs="Segoe UI Symbol"/>
+          <w:b/>
+          <w:bCs/>
+          <w:lang w:val="fr-FR"/>
+        </w:rPr>
+        <w:t>Job 2</w:t>
+      </w:r>
+    </w:p>
+    <w:p>
+      <w:pPr>
+        <w:rPr>
+          <w:b/>
+          <w:bCs/>
+          <w:lang w:val="fr-FR"/>
+        </w:rPr>
+      </w:pPr>
+      <w:r>
+        <w:rPr>
+          <w:rFonts w:ascii="Segoe UI Symbol" w:hAnsi="Segoe UI Symbol" w:cs="Segoe UI Symbol"/>
+          <w:b/>
+          <w:bCs/>
+          <w:lang w:val="fr-FR"/>
+        </w:rPr>
         <w:t>➔</w:t>
       </w:r>
       <w:r>
@@ -45,7 +64,19 @@
         <w:rPr>
           <w:lang w:val="fr-FR"/>
         </w:rPr>
-        <w:t>Connecte 2 appareils permettant un échange de package entre eux</w:t>
+        <w:t xml:space="preserve">Connecte </w:t>
+      </w:r>
+      <w:r>
+        <w:rPr>
+          <w:lang w:val="fr-FR"/>
+        </w:rPr>
+        <w:t>deux</w:t>
+      </w:r>
+      <w:r>
+        <w:rPr>
+          <w:lang w:val="fr-FR"/>
+        </w:rPr>
+        <w:t xml:space="preserve"> appareils permettant un échange de package entre eux</w:t>
       </w:r>
     </w:p>
     <w:p>
@@ -153,14 +184,12 @@
         </w:rPr>
         <w:t xml:space="preserve">2+ ordinateurs avec </w:t>
       </w:r>
-      <w:proofErr w:type="gramStart"/>
-      <w:r>
-        <w:rPr>
-          <w:lang w:val="fr-FR"/>
-        </w:rPr>
-        <w:t>ports(</w:t>
-      </w:r>
-      <w:proofErr w:type="gramEnd"/>
+      <w:r>
+        <w:rPr>
+          <w:lang w:val="fr-FR"/>
+        </w:rPr>
+        <w:t>ports (</w:t>
+      </w:r>
       <w:r>
         <w:rPr>
           <w:lang w:val="fr-FR"/>
@@ -180,14 +209,12 @@
         </w:rPr>
         <w:t xml:space="preserve">1 </w:t>
       </w:r>
-      <w:proofErr w:type="spellStart"/>
-      <w:r>
-        <w:rPr>
-          <w:lang w:val="fr-FR"/>
-        </w:rPr>
-        <w:t>cable</w:t>
-      </w:r>
-      <w:proofErr w:type="spellEnd"/>
+      <w:r>
+        <w:rPr>
+          <w:lang w:val="fr-FR"/>
+        </w:rPr>
+        <w:t>câble</w:t>
+      </w:r>
       <w:r>
         <w:rPr>
           <w:lang w:val="fr-FR"/>
@@ -236,16 +263,14 @@
           <w:lang w:val="fr-FR"/>
         </w:rPr>
       </w:pPr>
-      <w:proofErr w:type="gramStart"/>
-      <w:r>
-        <w:rPr>
-          <w:b/>
-          <w:bCs/>
-          <w:lang w:val="fr-FR"/>
-        </w:rPr>
-        <w:t>câbles</w:t>
-      </w:r>
-      <w:proofErr w:type="gramEnd"/>
+      <w:r>
+        <w:rPr>
+          <w:b/>
+          <w:bCs/>
+          <w:lang w:val="fr-FR"/>
+        </w:rPr>
+        <w:t>Câbles</w:t>
+      </w:r>
       <w:r>
         <w:rPr>
           <w:b/>
@@ -263,16 +288,14 @@
           <w:lang w:val="fr-FR"/>
         </w:rPr>
       </w:pPr>
-      <w:proofErr w:type="gramStart"/>
-      <w:r>
-        <w:rPr>
-          <w:b/>
-          <w:bCs/>
-          <w:lang w:val="fr-FR"/>
-        </w:rPr>
-        <w:t>choix</w:t>
-      </w:r>
-      <w:proofErr w:type="gramEnd"/>
+      <w:r>
+        <w:rPr>
+          <w:b/>
+          <w:bCs/>
+          <w:lang w:val="fr-FR"/>
+        </w:rPr>
+        <w:t>Choix</w:t>
+      </w:r>
       <w:r>
         <w:rPr>
           <w:b/>
@@ -302,7 +325,7 @@
         <w:rPr>
           <w:lang w:val="fr-FR"/>
         </w:rPr>
-        <w:t>Connection automatique. Trust the process.</w:t>
+        <w:t>Connection automatique.</w:t>
       </w:r>
       <w:r>
         <w:rPr>
@@ -327,46 +350,44 @@
         <w:rPr>
           <w:lang w:val="fr-FR"/>
         </w:rPr>
-        <w:t>a</w:t>
-      </w:r>
-      <w:r>
-        <w:rPr>
-          <w:lang w:val="fr-FR"/>
-        </w:rPr>
-        <w:t xml:space="preserve"> été choi</w:t>
-      </w:r>
-      <w:r>
-        <w:rPr>
-          <w:lang w:val="fr-FR"/>
-        </w:rPr>
-        <w:t xml:space="preserve">si et mes recherches tendent vers les câbles croisés </w:t>
-      </w:r>
-      <w:r>
-        <w:rPr>
-          <w:lang w:val="fr-FR"/>
-        </w:rPr>
-        <w:t>(crossover)</w:t>
-      </w:r>
-    </w:p>
-    <w:p>
-      <w:pPr>
-        <w:rPr>
-          <w:lang w:val="fr-FR"/>
-        </w:rPr>
-      </w:pPr>
-      <w:r>
-        <w:rPr>
-          <w:lang w:val="fr-FR"/>
-        </w:rPr>
-        <w:t>Très fiable pour relier des appareils du même type apparemment.</w:t>
-      </w:r>
-    </w:p>
-    <w:p>
-      <w:pPr>
-        <w:rPr>
-          <w:lang w:val="fr-FR"/>
-        </w:rPr>
-      </w:pPr>
+        <w:t>semble être la m</w:t>
+      </w:r>
+      <w:r>
+        <w:rPr>
+          <w:lang w:val="fr-FR"/>
+        </w:rPr>
+        <w:t>eilleure option, les câbles croisés ont l’avantage d’être t</w:t>
+      </w:r>
+      <w:r>
+        <w:rPr>
+          <w:lang w:val="fr-FR"/>
+        </w:rPr>
+        <w:t>rès fiable pour relier des appareils du même type apparemment.</w:t>
+      </w:r>
+    </w:p>
+    <w:p>
+      <w:pPr>
+        <w:rPr>
+          <w:lang w:val="fr-FR"/>
+        </w:rPr>
+      </w:pPr>
+    </w:p>
+    <w:p>
+      <w:pPr>
+        <w:rPr>
+          <w:b/>
+          <w:bCs/>
+          <w:lang w:val="fr-FR"/>
+        </w:rPr>
+      </w:pPr>
+      <w:r>
+        <w:rPr>
+          <w:b/>
+          <w:bCs/>
+          <w:lang w:val="fr-FR"/>
+        </w:rPr>
+        <w:t>Job 4</w:t>
+      </w:r>
     </w:p>
     <w:p>
       <w:pPr>
@@ -475,6 +496,7 @@
         <w:rPr>
           <w:lang w:val="fr-FR"/>
         </w:rPr>
+        <w:lastRenderedPageBreak/>
         <w:t>Chaque périphérique actuel est identifiable par une adresse mac unique qui permet de bloquer l’accès à une requête d’accès/de connexion à un appareil ou serveur de façon plus fiable qu’avec une adresse IP qui peut être modifiée.</w:t>
       </w:r>
     </w:p>
@@ -500,7 +522,6 @@
           <w:bCs/>
           <w:lang w:val="fr-FR"/>
         </w:rPr>
-        <w:lastRenderedPageBreak/>
         <w:t>➔</w:t>
       </w:r>
       <w:r>
@@ -542,11 +563,15 @@
     <w:p>
       <w:pPr>
         <w:rPr>
-          <w:lang w:val="fr-FR"/>
-        </w:rPr>
-      </w:pPr>
-      <w:r>
-        <w:rPr>
+          <w:b/>
+          <w:bCs/>
+          <w:lang w:val="fr-FR"/>
+        </w:rPr>
+      </w:pPr>
+      <w:r>
+        <w:rPr>
+          <w:b/>
+          <w:bCs/>
           <w:lang w:val="fr-FR"/>
         </w:rPr>
         <w:t>Quelle est l’adresse de ce réseau ?</w:t>
@@ -584,9 +609,17 @@
           <w:lang w:val="fr-FR"/>
         </w:rPr>
         <w:drawing>
-          <wp:inline distT="0" distB="0" distL="0" distR="0" wp14:anchorId="75164F89" wp14:editId="73F62158">
+          <wp:anchor distT="0" distB="0" distL="114300" distR="114300" simplePos="0" relativeHeight="251658240" behindDoc="0" locked="0" layoutInCell="1" allowOverlap="1" wp14:anchorId="75164F89" wp14:editId="6770AF12">
+            <wp:simplePos x="895350" y="4038600"/>
+            <wp:positionH relativeFrom="column">
+              <wp:align>left</wp:align>
+            </wp:positionH>
+            <wp:positionV relativeFrom="paragraph">
+              <wp:align>top</wp:align>
+            </wp:positionV>
             <wp:extent cx="3556183" cy="2927500"/>
             <wp:effectExtent l="0" t="0" r="6350" b="6350"/>
+            <wp:wrapSquare wrapText="bothSides"/>
             <wp:docPr id="587887924" name="Picture 1"/>
             <wp:cNvGraphicFramePr>
               <a:graphicFrameLocks xmlns:a="http://schemas.openxmlformats.org/drawingml/2006/main" noChangeAspect="1"/>
@@ -599,7 +632,13 @@
                     <pic:cNvPicPr/>
                   </pic:nvPicPr>
                   <pic:blipFill>
-                    <a:blip r:embed="rId5"/>
+                    <a:blip r:embed="rId5">
+                      <a:extLst>
+                        <a:ext uri="{28A0092B-C50C-407E-A947-70E740481C1C}">
+                          <a14:useLocalDpi xmlns:a14="http://schemas.microsoft.com/office/drawing/2010/main" val="0"/>
+                        </a:ext>
+                      </a:extLst>
+                    </a:blip>
                     <a:stretch>
                       <a:fillRect/>
                     </a:stretch>
@@ -616,25 +655,50 @@
                 </pic:pic>
               </a:graphicData>
             </a:graphic>
-          </wp:inline>
+          </wp:anchor>
         </w:drawing>
       </w:r>
-    </w:p>
-    <w:p>
-      <w:pPr>
-        <w:rPr>
-          <w:b/>
-          <w:bCs/>
-          <w:lang w:val="fr-FR"/>
-        </w:rPr>
-      </w:pPr>
-      <w:r>
+      <w:r>
+        <w:rPr>
+          <w:lang w:val="fr-FR"/>
+        </w:rPr>
+        <w:br w:type="textWrapping" w:clear="all"/>
+      </w:r>
+    </w:p>
+    <w:p>
+      <w:pPr>
         <w:rPr>
           <w:rFonts w:ascii="Segoe UI Symbol" w:hAnsi="Segoe UI Symbol" w:cs="Segoe UI Symbol"/>
           <w:b/>
           <w:bCs/>
           <w:lang w:val="fr-FR"/>
         </w:rPr>
+      </w:pPr>
+      <w:r>
+        <w:rPr>
+          <w:rFonts w:ascii="Segoe UI Symbol" w:hAnsi="Segoe UI Symbol" w:cs="Segoe UI Symbol"/>
+          <w:b/>
+          <w:bCs/>
+          <w:lang w:val="fr-FR"/>
+        </w:rPr>
+        <w:t>Job 5</w:t>
+      </w:r>
+    </w:p>
+    <w:p>
+      <w:pPr>
+        <w:rPr>
+          <w:b/>
+          <w:bCs/>
+          <w:lang w:val="fr-FR"/>
+        </w:rPr>
+      </w:pPr>
+      <w:r>
+        <w:rPr>
+          <w:rFonts w:ascii="Segoe UI Symbol" w:hAnsi="Segoe UI Symbol" w:cs="Segoe UI Symbol"/>
+          <w:b/>
+          <w:bCs/>
+          <w:lang w:val="fr-FR"/>
+        </w:rPr>
         <w:t>➔</w:t>
       </w:r>
       <w:r>
@@ -643,25 +707,7 @@
           <w:bCs/>
           <w:lang w:val="fr-FR"/>
         </w:rPr>
-        <w:t xml:space="preserve"> Quelle ligne de commande avez-vous utilisée pour vérifier </w:t>
-      </w:r>
-      <w:proofErr w:type="spellStart"/>
-      <w:r>
-        <w:rPr>
-          <w:b/>
-          <w:bCs/>
-          <w:lang w:val="fr-FR"/>
-        </w:rPr>
-        <w:t>l’id</w:t>
-      </w:r>
-      <w:proofErr w:type="spellEnd"/>
-      <w:r>
-        <w:rPr>
-          <w:b/>
-          <w:bCs/>
-          <w:lang w:val="fr-FR"/>
-        </w:rPr>
-        <w:t xml:space="preserve"> des machines ?</w:t>
+        <w:t xml:space="preserve"> Quelle ligne de commande avez-vous utilisée pour vérifier l’id des machines ?</w:t>
       </w:r>
     </w:p>
     <w:p>
@@ -692,6 +738,7 @@
           <w:noProof/>
           <w:lang w:val="fr-FR"/>
         </w:rPr>
+        <w:lastRenderedPageBreak/>
         <w:drawing>
           <wp:inline distT="0" distB="0" distL="0" distR="0" wp14:anchorId="37A447FF" wp14:editId="346ACBBE">
             <wp:extent cx="4451579" cy="2559182"/>
@@ -752,7 +799,6 @@
           <w:bCs/>
           <w:lang w:val="fr-FR"/>
         </w:rPr>
-        <w:lastRenderedPageBreak/>
         <w:t>Alicia</w:t>
       </w:r>
     </w:p>
@@ -960,16 +1006,15 @@
         <w:rPr>
           <w:lang w:val="fr-FR"/>
         </w:rPr>
+        <w:lastRenderedPageBreak/>
         <w:t xml:space="preserve">Ping une adresse IP faisant partie </w:t>
       </w:r>
-      <w:proofErr w:type="gramStart"/>
-      <w:r>
-        <w:rPr>
-          <w:lang w:val="fr-FR"/>
-        </w:rPr>
-        <w:t>du réseaux</w:t>
-      </w:r>
-      <w:proofErr w:type="gramEnd"/>
+      <w:r>
+        <w:rPr>
+          <w:lang w:val="fr-FR"/>
+        </w:rPr>
+        <w:t>du réseau</w:t>
+      </w:r>
       <w:r>
         <w:rPr>
           <w:lang w:val="fr-FR"/>
@@ -1136,36 +1181,7 @@
         <w:rPr>
           <w:lang w:val="fr-FR"/>
         </w:rPr>
-        <w:lastRenderedPageBreak/>
-        <w:t xml:space="preserve">Le PC de pierre ne semble pas avoir reçu le ping du pc d’Alicia car elle ne reçoit pas de </w:t>
-      </w:r>
-      <w:proofErr w:type="gramStart"/>
-      <w:r>
-        <w:rPr>
-          <w:lang w:val="fr-FR"/>
-        </w:rPr>
-        <w:t>retour statistiques</w:t>
-      </w:r>
-      <w:proofErr w:type="gramEnd"/>
-      <w:r>
-        <w:rPr>
-          <w:lang w:val="fr-FR"/>
-        </w:rPr>
-        <w:t xml:space="preserve"> de pings et affiche </w:t>
-      </w:r>
-      <w:proofErr w:type="spellStart"/>
-      <w:r>
-        <w:rPr>
-          <w:lang w:val="fr-FR"/>
-        </w:rPr>
-        <w:t>request</w:t>
-      </w:r>
-      <w:proofErr w:type="spellEnd"/>
-      <w:r>
-        <w:rPr>
-          <w:lang w:val="fr-FR"/>
-        </w:rPr>
-        <w:t xml:space="preserve"> times out après que chacun des 4 pings de test échouent.</w:t>
+        <w:t>Le PC de pierre ne semble pas avoir reçu le ping du pc d’Alicia car elle ne reçoit pas de retour statistiques de pings et affiche request times out après que chacun des 4 pings de test échouent.</w:t>
       </w:r>
     </w:p>
     <w:p>
@@ -1181,21 +1197,7 @@
         <w:rPr>
           <w:lang w:val="fr-FR"/>
         </w:rPr>
-        <w:t xml:space="preserve">Si Pierre rallume son pc la connexion est rétablie et il reçoit les pings pas encore </w:t>
-      </w:r>
-      <w:proofErr w:type="spellStart"/>
-      <w:r>
-        <w:rPr>
-          <w:lang w:val="fr-FR"/>
-        </w:rPr>
-        <w:t>éffectués</w:t>
-      </w:r>
-      <w:proofErr w:type="spellEnd"/>
-      <w:r>
-        <w:rPr>
-          <w:lang w:val="fr-FR"/>
-        </w:rPr>
-        <w:t>.</w:t>
+        <w:t>Si Pierre rallume son pc la connexion est rétablie et il reçoit les pings pas encore éffectués.</w:t>
       </w:r>
     </w:p>
     <w:p>
@@ -1246,14 +1248,12 @@
         </w:rPr>
         <w:t xml:space="preserve">Si le pc est éteint, la connexion au réseau est coupée est l’adresse IP n’est plus attribuée à cet ordinateur, donc il n’est plus en mesure de </w:t>
       </w:r>
-      <w:proofErr w:type="spellStart"/>
-      <w:r>
-        <w:rPr>
-          <w:lang w:val="fr-FR"/>
-        </w:rPr>
-        <w:t>reçevoir</w:t>
-      </w:r>
-      <w:proofErr w:type="spellEnd"/>
+      <w:r>
+        <w:rPr>
+          <w:lang w:val="fr-FR"/>
+        </w:rPr>
+        <w:t>recevoir</w:t>
+      </w:r>
       <w:r>
         <w:rPr>
           <w:lang w:val="fr-FR"/>
@@ -1371,19 +1371,29 @@
         </w:rPr>
         <w:t xml:space="preserve">Le hub transfère toutes les données </w:t>
       </w:r>
-      <w:proofErr w:type="gramStart"/>
-      <w:r>
-        <w:rPr>
-          <w:lang w:val="fr-FR"/>
-        </w:rPr>
-        <w:t>qu’ils reçoit</w:t>
-      </w:r>
-      <w:proofErr w:type="gramEnd"/>
-      <w:r>
-        <w:rPr>
-          <w:lang w:val="fr-FR"/>
-        </w:rPr>
-        <w:t xml:space="preserve"> à tous les appareils connectés aux réseaux simultanément, ce qui est très utile pour s’assurer que plusieurs appareils reçoivent des données aux même moment.</w:t>
+      <w:r>
+        <w:rPr>
+          <w:lang w:val="fr-FR"/>
+        </w:rPr>
+        <w:t>qu’il reçoit</w:t>
+      </w:r>
+      <w:r>
+        <w:rPr>
+          <w:lang w:val="fr-FR"/>
+        </w:rPr>
+        <w:t xml:space="preserve"> à tous les appareils connectés aux réseaux simultanément, ce qui est très utile pour s’assurer que plusieurs appareils reçoivent des données </w:t>
+      </w:r>
+      <w:r>
+        <w:rPr>
+          <w:lang w:val="fr-FR"/>
+        </w:rPr>
+        <w:t>aux mêmes moments</w:t>
+      </w:r>
+      <w:r>
+        <w:rPr>
+          <w:lang w:val="fr-FR"/>
+        </w:rPr>
+        <w:t>.</w:t>
       </w:r>
     </w:p>
     <w:p>
@@ -1454,6 +1464,7 @@
           <w:bCs/>
           <w:lang w:val="fr-FR"/>
         </w:rPr>
+        <w:lastRenderedPageBreak/>
         <w:t>➔</w:t>
       </w:r>
       <w:r>
@@ -1559,7 +1570,6 @@
           <w:bCs/>
           <w:lang w:val="fr-FR"/>
         </w:rPr>
-        <w:lastRenderedPageBreak/>
         <w:t>Job 9</w:t>
       </w:r>
     </w:p>
@@ -1669,6 +1679,7 @@
         <w:rPr>
           <w:lang w:val="fr-FR"/>
         </w:rPr>
+        <w:lastRenderedPageBreak/>
         <w:t>(Intérêt compris en en discutant, à faire sur draw ou autre)</w:t>
       </w:r>
     </w:p>
@@ -1770,139 +1781,6 @@
         </w:rPr>
         <w:t>10</w:t>
       </w:r>
-    </w:p>
-    <w:p>
-      <w:pPr>
-        <w:rPr>
-          <w:lang w:val="fr-FR"/>
-        </w:rPr>
-      </w:pPr>
-    </w:p>
-    <w:p>
-      <w:pPr>
-        <w:pStyle w:val="NormalWeb"/>
-        <w:shd w:val="clear" w:color="auto" w:fill="FFFFFF"/>
-        <w:spacing w:before="0" w:beforeAutospacing="0" w:after="225" w:afterAutospacing="0"/>
-        <w:rPr>
-          <w:rFonts w:ascii="Roboto" w:hAnsi="Roboto"/>
-          <w:color w:val="3C4858"/>
-          <w:sz w:val="27"/>
-          <w:szCs w:val="27"/>
-          <w:lang w:val="fr-FR"/>
-        </w:rPr>
-      </w:pPr>
-      <w:r>
-        <w:rPr>
-          <w:rFonts w:ascii="Roboto" w:hAnsi="Roboto"/>
-          <w:color w:val="3C4858"/>
-          <w:sz w:val="27"/>
-          <w:szCs w:val="27"/>
-          <w:lang w:val="fr-FR"/>
-        </w:rPr>
-        <w:t>Ensuite dans </w:t>
-      </w:r>
-      <w:r>
-        <w:rPr>
-          <w:rStyle w:val="Emphasis"/>
-          <w:rFonts w:ascii="Roboto" w:hAnsi="Roboto"/>
-          <w:b/>
-          <w:bCs/>
-          <w:color w:val="3C4858"/>
-          <w:sz w:val="27"/>
-          <w:szCs w:val="27"/>
-          <w:lang w:val="fr-FR"/>
-        </w:rPr>
-        <w:t>Start IP</w:t>
-      </w:r>
-      <w:r>
-        <w:rPr>
-          <w:rStyle w:val="Emphasis"/>
-          <w:rFonts w:ascii="Roboto" w:hAnsi="Roboto"/>
-          <w:color w:val="3C4858"/>
-          <w:sz w:val="27"/>
-          <w:szCs w:val="27"/>
-          <w:lang w:val="fr-FR"/>
-        </w:rPr>
-        <w:t> </w:t>
-      </w:r>
-      <w:proofErr w:type="spellStart"/>
-      <w:r>
-        <w:rPr>
-          <w:rStyle w:val="Strong"/>
-          <w:rFonts w:ascii="Roboto" w:hAnsi="Roboto"/>
-          <w:i/>
-          <w:iCs/>
-          <w:color w:val="3C4858"/>
-          <w:sz w:val="27"/>
-          <w:szCs w:val="27"/>
-          <w:lang w:val="fr-FR"/>
-        </w:rPr>
-        <w:t>adress</w:t>
-      </w:r>
-      <w:proofErr w:type="spellEnd"/>
-      <w:r>
-        <w:rPr>
-          <w:rFonts w:ascii="Roboto" w:hAnsi="Roboto"/>
-          <w:color w:val="3C4858"/>
-          <w:sz w:val="27"/>
-          <w:szCs w:val="27"/>
-          <w:lang w:val="fr-FR"/>
-        </w:rPr>
-        <w:t> mettez-y la première adresse que votre machine aura dans la plage.</w:t>
-      </w:r>
-    </w:p>
-    <w:p>
-      <w:pPr>
-        <w:pStyle w:val="NormalWeb"/>
-        <w:shd w:val="clear" w:color="auto" w:fill="FFFFFF"/>
-        <w:spacing w:before="0" w:beforeAutospacing="0" w:after="225" w:afterAutospacing="0"/>
-        <w:rPr>
-          <w:rFonts w:ascii="Roboto" w:hAnsi="Roboto"/>
-          <w:color w:val="3C4858"/>
-          <w:sz w:val="27"/>
-          <w:szCs w:val="27"/>
-          <w:lang w:val="fr-FR"/>
-        </w:rPr>
-      </w:pPr>
-      <w:r>
-        <w:rPr>
-          <w:rFonts w:ascii="Roboto" w:hAnsi="Roboto"/>
-          <w:color w:val="3C4858"/>
-          <w:sz w:val="27"/>
-          <w:szCs w:val="27"/>
-          <w:lang w:val="fr-FR"/>
-        </w:rPr>
-        <w:lastRenderedPageBreak/>
-        <w:t>Je vous suggère d’espacer au moins de 10. Si par exemple, vous avez pris une adresse : </w:t>
-      </w:r>
-      <w:r>
-        <w:rPr>
-          <w:rStyle w:val="Strong"/>
-          <w:rFonts w:ascii="Roboto" w:hAnsi="Roboto"/>
-          <w:color w:val="3C4858"/>
-          <w:sz w:val="27"/>
-          <w:szCs w:val="27"/>
-          <w:lang w:val="fr-FR"/>
-        </w:rPr>
-        <w:t>192.168.1.10</w:t>
-      </w:r>
-      <w:r>
-        <w:rPr>
-          <w:rFonts w:ascii="Roboto" w:hAnsi="Roboto"/>
-          <w:color w:val="3C4858"/>
-          <w:sz w:val="27"/>
-          <w:szCs w:val="27"/>
-          <w:lang w:val="fr-FR"/>
-        </w:rPr>
-        <w:t> pour le serveur. Terminez le dernier octet de la première machine par 20, histoire de laisser la place à d’autres équipements en cas de panne.</w:t>
-      </w:r>
-    </w:p>
-    <w:p>
-      <w:pPr>
-        <w:rPr>
-          <w:lang w:val="fr-FR"/>
-        </w:rPr>
-      </w:pPr>
     </w:p>
     <w:p>
       <w:pPr>
@@ -2101,9 +1979,8 @@
           <w:shd w:val="clear" w:color="auto" w:fill="FFFFFF"/>
           <w:lang w:val="fr-FR"/>
         </w:rPr>
-        <w:t xml:space="preserve"> connectés simultanément si la </w:t>
-      </w:r>
-      <w:proofErr w:type="spellStart"/>
+        <w:t xml:space="preserve"> connectés </w:t>
+      </w:r>
       <w:r>
         <w:rPr>
           <w:rFonts w:ascii="Arial" w:hAnsi="Arial" w:cs="Arial"/>
@@ -2113,9 +1990,8 @@
           <w:shd w:val="clear" w:color="auto" w:fill="FFFFFF"/>
           <w:lang w:val="fr-FR"/>
         </w:rPr>
-        <w:t>starting</w:t>
-      </w:r>
-      <w:proofErr w:type="spellEnd"/>
+        <w:t>simultanément,</w:t>
+      </w:r>
       <w:r>
         <w:rPr>
           <w:rFonts w:ascii="Arial" w:hAnsi="Arial" w:cs="Arial"/>
@@ -2125,7 +2001,7 @@
           <w:shd w:val="clear" w:color="auto" w:fill="FFFFFF"/>
           <w:lang w:val="fr-FR"/>
         </w:rPr>
-        <w:t xml:space="preserve"> est fixé </w:t>
+        <w:t xml:space="preserve"> l</w:t>
       </w:r>
       <w:r>
         <w:rPr>
@@ -2136,52 +2012,7 @@
           <w:shd w:val="clear" w:color="auto" w:fill="FFFFFF"/>
           <w:lang w:val="fr-FR"/>
         </w:rPr>
-        <w:t xml:space="preserve">basse </w:t>
-      </w:r>
-      <w:r>
-        <w:rPr>
-          <w:rFonts w:ascii="Arial" w:hAnsi="Arial" w:cs="Arial"/>
-          <w:color w:val="202122"/>
-          <w:sz w:val="21"/>
-          <w:szCs w:val="21"/>
-          <w:shd w:val="clear" w:color="auto" w:fill="FFFFFF"/>
-          <w:lang w:val="fr-FR"/>
-        </w:rPr>
-        <w:t>?</w:t>
-      </w:r>
-      <w:r>
-        <w:rPr>
-          <w:rFonts w:ascii="Arial" w:hAnsi="Arial" w:cs="Arial"/>
-          <w:color w:val="202122"/>
-          <w:sz w:val="21"/>
-          <w:szCs w:val="21"/>
-          <w:shd w:val="clear" w:color="auto" w:fill="FFFFFF"/>
-          <w:lang w:val="fr-FR"/>
-        </w:rPr>
-        <w:t> ? ?</w:t>
-      </w:r>
-    </w:p>
-    <w:p>
-      <w:pPr>
-        <w:rPr>
-          <w:rFonts w:ascii="Arial" w:hAnsi="Arial" w:cs="Arial"/>
-          <w:color w:val="202122"/>
-          <w:sz w:val="21"/>
-          <w:szCs w:val="21"/>
-          <w:shd w:val="clear" w:color="auto" w:fill="FFFFFF"/>
-          <w:lang w:val="fr-FR"/>
-        </w:rPr>
-      </w:pPr>
-      <w:r>
-        <w:rPr>
-          <w:rFonts w:ascii="Arial" w:hAnsi="Arial" w:cs="Arial"/>
-          <w:color w:val="202122"/>
-          <w:sz w:val="21"/>
-          <w:szCs w:val="21"/>
-          <w:shd w:val="clear" w:color="auto" w:fill="FFFFFF"/>
-          <w:lang w:val="fr-FR"/>
-        </w:rPr>
-        <w:t>Le maximum pour une adresse IPV4.</w:t>
+        <w:t>e maximum pour une adresse IPV4.</w:t>
       </w:r>
     </w:p>
     <w:p>
@@ -2304,6 +2135,8 @@
               <w:spacing w:after="0" w:line="240" w:lineRule="auto"/>
               <w:rPr>
                 <w:rFonts w:ascii="Calibri" w:eastAsia="Times New Roman" w:hAnsi="Calibri" w:cs="Calibri"/>
+                <w:b/>
+                <w:bCs/>
                 <w:color w:val="000000"/>
                 <w:kern w:val="0"/>
                 <w14:ligatures w14:val="none"/>
@@ -2312,11 +2145,12 @@
             <w:r>
               <w:rPr>
                 <w:rFonts w:ascii="Calibri" w:eastAsia="Times New Roman" w:hAnsi="Calibri" w:cs="Calibri"/>
-                <w:color w:val="000000"/>
-                <w:kern w:val="0"/>
-                <w14:ligatures w14:val="none"/>
-              </w:rPr>
-              <w:lastRenderedPageBreak/>
+                <w:b/>
+                <w:bCs/>
+                <w:color w:val="000000"/>
+                <w:kern w:val="0"/>
+                <w14:ligatures w14:val="none"/>
+              </w:rPr>
               <w:t>Job 12</w:t>
             </w:r>
           </w:p>
@@ -3926,7 +3760,19 @@
         <w:rPr>
           <w:lang w:val="fr-FR"/>
         </w:rPr>
-        <w:t xml:space="preserve"> de type </w:t>
+        <w:t xml:space="preserve"> </w:t>
+      </w:r>
+      <w:r>
+        <w:rPr>
+          <w:lang w:val="fr-FR"/>
+        </w:rPr>
+        <w:t xml:space="preserve">LAN </w:t>
+      </w:r>
+      <w:r>
+        <w:rPr>
+          <w:lang w:val="fr-FR"/>
+        </w:rPr>
+        <w:t xml:space="preserve">de type </w:t>
       </w:r>
       <w:r>
         <w:rPr>
@@ -4048,89 +3894,7 @@
         <w:rPr>
           <w:lang w:val="fr-FR"/>
         </w:rPr>
-        <w:t>93</w:t>
-      </w:r>
-      <w:r>
-        <w:rPr>
-          <w:lang w:val="fr-FR"/>
-        </w:rPr>
-        <w:t xml:space="preserve"> </w:t>
-      </w:r>
-      <w:r>
-        <w:rPr>
-          <w:lang w:val="fr-FR"/>
-        </w:rPr>
-        <w:t>(de</w:t>
-      </w:r>
-      <w:r>
-        <w:rPr>
-          <w:lang w:val="fr-FR"/>
-        </w:rPr>
-        <w:t xml:space="preserve"> 06(pc0)</w:t>
-      </w:r>
-      <w:r>
-        <w:rPr>
-          <w:lang w:val="fr-FR"/>
-        </w:rPr>
-        <w:t xml:space="preserve"> voir </w:t>
-      </w:r>
-      <w:proofErr w:type="gramStart"/>
-      <w:r>
-        <w:rPr>
-          <w:lang w:val="fr-FR"/>
-        </w:rPr>
-        <w:t>peut être</w:t>
-      </w:r>
-      <w:proofErr w:type="gramEnd"/>
-      <w:r>
-        <w:rPr>
-          <w:lang w:val="fr-FR"/>
-        </w:rPr>
-        <w:t xml:space="preserve"> 01</w:t>
-      </w:r>
-      <w:r>
-        <w:rPr>
-          <w:lang w:val="fr-FR"/>
-        </w:rPr>
-        <w:t xml:space="preserve"> donc 97</w:t>
-      </w:r>
-    </w:p>
-    <w:p>
-      <w:pPr>
-        <w:rPr>
-          <w:lang w:val="fr-FR"/>
-        </w:rPr>
-      </w:pPr>
-    </w:p>
-    <w:p>
-      <w:pPr>
-        <w:rPr>
-          <w:lang w:val="fr-FR"/>
-        </w:rPr>
-      </w:pPr>
-      <w:r>
-        <w:rPr>
-          <w:lang w:val="fr-FR"/>
-        </w:rPr>
-        <w:t xml:space="preserve">Jusqu’à </w:t>
-      </w:r>
-      <w:r>
-        <w:rPr>
-          <w:lang w:val="fr-FR"/>
-        </w:rPr>
-        <w:t>inf</w:t>
-      </w:r>
-      <w:r>
-        <w:rPr>
-          <w:lang w:val="fr-FR"/>
-        </w:rPr>
-        <w:t>é</w:t>
-      </w:r>
-      <w:r>
-        <w:rPr>
-          <w:lang w:val="fr-FR"/>
-        </w:rPr>
-        <w:t>rieur à 100 qui est le spot du serveur</w:t>
+        <w:t>254 au total</w:t>
       </w:r>
     </w:p>
     <w:p>
@@ -4179,31 +3943,13 @@
         <w:rPr>
           <w:lang w:val="fr-FR"/>
         </w:rPr>
-        <w:t xml:space="preserve">Il s’agit </w:t>
-      </w:r>
-      <w:r>
-        <w:rPr>
-          <w:lang w:val="fr-FR"/>
-        </w:rPr>
-        <w:t>d’un réseau</w:t>
-      </w:r>
-      <w:r>
-        <w:rPr>
-          <w:lang w:val="fr-FR"/>
-        </w:rPr>
-        <w:t xml:space="preserve"> d</w:t>
-      </w:r>
-      <w:r>
-        <w:rPr>
-          <w:lang w:val="fr-FR"/>
-        </w:rPr>
-        <w:t xml:space="preserve">e classe C : </w:t>
-      </w:r>
-      <w:r>
-        <w:rPr>
-          <w:lang w:val="fr-FR"/>
-        </w:rPr>
-        <w:t>255.255.255.0</w:t>
+        <w:t>192.168.10.</w:t>
+      </w:r>
+      <w:r>
+        <w:rPr>
+          <w:lang w:val="fr-FR"/>
+        </w:rPr>
+        <w:t xml:space="preserve">255 </w:t>
       </w:r>
     </w:p>
     <w:p>
@@ -4215,24 +3961,6 @@
           <w:lang w:val="fr-FR"/>
         </w:rPr>
       </w:pPr>
-      <w:r>
-        <w:rPr>
-          <w:lang w:val="fr-FR"/>
-        </w:rPr>
-        <w:t>(</w:t>
-      </w:r>
-      <w:r>
-        <w:rPr>
-          <w:lang w:val="fr-FR"/>
-        </w:rPr>
-        <w:t>192.168.10.</w:t>
-      </w:r>
-      <w:r>
-        <w:rPr>
-          <w:lang w:val="fr-FR"/>
-        </w:rPr>
-        <w:t>255 si ça doit absolument finir par 255)</w:t>
-      </w:r>
     </w:p>
     <w:p>
       <w:pPr>
@@ -4263,14 +3991,6 @@
           <w:lang w:val="fr-FR"/>
         </w:rPr>
       </w:pPr>
-      <w:r>
-        <w:rPr>
-          <w:b/>
-          <w:bCs/>
-          <w:lang w:val="fr-FR"/>
-        </w:rPr>
-        <w:t>Job 14</w:t>
-      </w:r>
     </w:p>
     <w:p>
       <w:pPr>
@@ -4291,12 +4011,6 @@
           <w:lang w:val="fr-FR"/>
         </w:rPr>
       </w:pPr>
-      <w:r>
-        <w:rPr>
-          <w:lang w:val="fr-FR"/>
-        </w:rPr>
-        <w:t>● 145.32.59.24</w:t>
-      </w:r>
     </w:p>
     <w:p>
       <w:pPr>
@@ -4309,129 +4023,11 @@
       </w:pPr>
       <w:r>
         <w:rPr>
-          <w:lang w:val="fr-FR"/>
-        </w:rPr>
-        <w:t>[</w:t>
-      </w:r>
-      <w:r>
-        <w:rPr>
-          <w:lang w:val="fr-FR"/>
-        </w:rPr>
-        <w:t>1</w:t>
-      </w:r>
-      <w:r>
-        <w:rPr>
-          <w:lang w:val="fr-FR"/>
-        </w:rPr>
-        <w:t>00</w:t>
-      </w:r>
-      <w:r>
-        <w:rPr>
-          <w:lang w:val="fr-FR"/>
-        </w:rPr>
-        <w:t>10</w:t>
-      </w:r>
-      <w:r>
-        <w:rPr>
-          <w:lang w:val="fr-FR"/>
-        </w:rPr>
-        <w:t>00</w:t>
-      </w:r>
-      <w:r>
-        <w:rPr>
-          <w:lang w:val="fr-FR"/>
-        </w:rPr>
-        <w:t>1</w:t>
-      </w:r>
-      <w:r>
-        <w:rPr>
-          <w:lang w:val="fr-FR"/>
-        </w:rPr>
-        <w:t>].</w:t>
-      </w:r>
-      <w:r>
-        <w:rPr>
-          <w:lang w:val="fr-FR"/>
-        </w:rPr>
-        <w:t xml:space="preserve"> </w:t>
-      </w:r>
-      <w:r>
-        <w:rPr>
-          <w:lang w:val="fr-FR"/>
-        </w:rPr>
-        <w:t>[</w:t>
-      </w:r>
-      <w:r>
-        <w:rPr>
-          <w:lang w:val="fr-FR"/>
-        </w:rPr>
-        <w:t>00100000</w:t>
-      </w:r>
-      <w:r>
-        <w:rPr>
-          <w:lang w:val="fr-FR"/>
-        </w:rPr>
-        <w:t>].</w:t>
-      </w:r>
-      <w:r>
-        <w:rPr>
-          <w:lang w:val="fr-FR"/>
-        </w:rPr>
-        <w:t xml:space="preserve"> </w:t>
-      </w:r>
-      <w:r>
-        <w:rPr>
-          <w:lang w:val="fr-FR"/>
-        </w:rPr>
-        <w:t>[00</w:t>
-      </w:r>
-      <w:r>
-        <w:rPr>
-          <w:lang w:val="fr-FR"/>
-        </w:rPr>
-        <w:t>111</w:t>
-      </w:r>
-      <w:r>
-        <w:rPr>
-          <w:lang w:val="fr-FR"/>
-        </w:rPr>
-        <w:t>011</w:t>
-      </w:r>
-      <w:r>
-        <w:rPr>
-          <w:lang w:val="fr-FR"/>
-        </w:rPr>
-        <w:t>].</w:t>
-      </w:r>
-      <w:r>
-        <w:rPr>
-          <w:lang w:val="fr-FR"/>
-        </w:rPr>
-        <w:t xml:space="preserve"> </w:t>
-      </w:r>
-      <w:r>
-        <w:rPr>
-          <w:lang w:val="fr-FR"/>
-        </w:rPr>
-        <w:t>[</w:t>
-      </w:r>
-      <w:r>
-        <w:rPr>
-          <w:lang w:val="fr-FR"/>
-        </w:rPr>
-        <w:t>000</w:t>
-      </w:r>
-      <w:r>
-        <w:rPr>
-          <w:lang w:val="fr-FR"/>
-        </w:rPr>
-        <w:t>11000</w:t>
-      </w:r>
-      <w:r>
-        <w:rPr>
-          <w:lang w:val="fr-FR"/>
-        </w:rPr>
-        <w:t>]</w:t>
+          <w:b/>
+          <w:bCs/>
+          <w:lang w:val="fr-FR"/>
+        </w:rPr>
+        <w:t>Job 14</w:t>
       </w:r>
     </w:p>
     <w:p>
@@ -4453,6 +4049,149 @@
           <w:lang w:val="fr-FR"/>
         </w:rPr>
       </w:pPr>
+      <w:r>
+        <w:rPr>
+          <w:lang w:val="fr-FR"/>
+        </w:rPr>
+        <w:t>● 145.32.59.24</w:t>
+      </w:r>
+    </w:p>
+    <w:p>
+      <w:pPr>
+        <w:tabs>
+          <w:tab w:val="left" w:pos="2880"/>
+        </w:tabs>
+        <w:rPr>
+          <w:lang w:val="fr-FR"/>
+        </w:rPr>
+      </w:pPr>
+      <w:r>
+        <w:rPr>
+          <w:lang w:val="fr-FR"/>
+        </w:rPr>
+        <w:lastRenderedPageBreak/>
+        <w:t>[</w:t>
+      </w:r>
+      <w:r>
+        <w:rPr>
+          <w:lang w:val="fr-FR"/>
+        </w:rPr>
+        <w:t>1</w:t>
+      </w:r>
+      <w:r>
+        <w:rPr>
+          <w:lang w:val="fr-FR"/>
+        </w:rPr>
+        <w:t>00</w:t>
+      </w:r>
+      <w:r>
+        <w:rPr>
+          <w:lang w:val="fr-FR"/>
+        </w:rPr>
+        <w:t>10</w:t>
+      </w:r>
+      <w:r>
+        <w:rPr>
+          <w:lang w:val="fr-FR"/>
+        </w:rPr>
+        <w:t>00</w:t>
+      </w:r>
+      <w:r>
+        <w:rPr>
+          <w:lang w:val="fr-FR"/>
+        </w:rPr>
+        <w:t>1</w:t>
+      </w:r>
+      <w:r>
+        <w:rPr>
+          <w:lang w:val="fr-FR"/>
+        </w:rPr>
+        <w:t>].</w:t>
+      </w:r>
+      <w:r>
+        <w:rPr>
+          <w:lang w:val="fr-FR"/>
+        </w:rPr>
+        <w:t xml:space="preserve"> </w:t>
+      </w:r>
+      <w:r>
+        <w:rPr>
+          <w:lang w:val="fr-FR"/>
+        </w:rPr>
+        <w:t>[</w:t>
+      </w:r>
+      <w:r>
+        <w:rPr>
+          <w:lang w:val="fr-FR"/>
+        </w:rPr>
+        <w:t>00100000</w:t>
+      </w:r>
+      <w:r>
+        <w:rPr>
+          <w:lang w:val="fr-FR"/>
+        </w:rPr>
+        <w:t>].</w:t>
+      </w:r>
+      <w:r>
+        <w:rPr>
+          <w:lang w:val="fr-FR"/>
+        </w:rPr>
+        <w:t xml:space="preserve"> </w:t>
+      </w:r>
+      <w:r>
+        <w:rPr>
+          <w:lang w:val="fr-FR"/>
+        </w:rPr>
+        <w:t>[00</w:t>
+      </w:r>
+      <w:r>
+        <w:rPr>
+          <w:lang w:val="fr-FR"/>
+        </w:rPr>
+        <w:t>111</w:t>
+      </w:r>
+      <w:r>
+        <w:rPr>
+          <w:lang w:val="fr-FR"/>
+        </w:rPr>
+        <w:t>011</w:t>
+      </w:r>
+      <w:r>
+        <w:rPr>
+          <w:lang w:val="fr-FR"/>
+        </w:rPr>
+        <w:t>].</w:t>
+      </w:r>
+      <w:r>
+        <w:rPr>
+          <w:lang w:val="fr-FR"/>
+        </w:rPr>
+        <w:t xml:space="preserve"> </w:t>
+      </w:r>
+      <w:r>
+        <w:rPr>
+          <w:lang w:val="fr-FR"/>
+        </w:rPr>
+        <w:t>[</w:t>
+      </w:r>
+      <w:r>
+        <w:rPr>
+          <w:lang w:val="fr-FR"/>
+        </w:rPr>
+        <w:t>000</w:t>
+      </w:r>
+      <w:r>
+        <w:rPr>
+          <w:lang w:val="fr-FR"/>
+        </w:rPr>
+        <w:t>11000</w:t>
+      </w:r>
+      <w:r>
+        <w:rPr>
+          <w:lang w:val="fr-FR"/>
+        </w:rPr>
+        <w:t>]</w:t>
+      </w:r>
     </w:p>
     <w:p>
       <w:pPr>

</xml_diff>